<commit_message>
some progress in work, main structure
</commit_message>
<xml_diff>
--- a/mas_working.docx
+++ b/mas_working.docx
@@ -9,6 +9,7 @@
           <w:rFonts w:cs="Arial"/>
           <w:sz w:val="24"/>
           <w:szCs w:val="24"/>
+          <w:lang w:val="en-GB"/>
         </w:rPr>
       </w:pPr>
     </w:p>
@@ -19,16 +20,7 @@
           <w:rFonts w:cs="Arial"/>
           <w:sz w:val="24"/>
           <w:szCs w:val="24"/>
-        </w:rPr>
-      </w:pPr>
-    </w:p>
-    <w:p>
-      <w:pPr>
-        <w:jc w:val="both"/>
-        <w:rPr>
-          <w:rFonts w:cs="Arial"/>
-          <w:sz w:val="24"/>
-          <w:szCs w:val="24"/>
+          <w:lang w:val="en-GB"/>
         </w:rPr>
       </w:pPr>
     </w:p>
@@ -40,6 +32,7 @@
           <w:b/>
           <w:sz w:val="24"/>
           <w:szCs w:val="24"/>
+          <w:lang w:val="en-GB"/>
         </w:rPr>
       </w:pPr>
     </w:p>
@@ -51,6 +44,7 @@
           <w:b/>
           <w:sz w:val="24"/>
           <w:szCs w:val="24"/>
+          <w:lang w:val="en-GB"/>
         </w:rPr>
       </w:pPr>
     </w:p>
@@ -62,6 +56,7 @@
           <w:b/>
           <w:sz w:val="24"/>
           <w:szCs w:val="24"/>
+          <w:lang w:val="en-GB"/>
         </w:rPr>
       </w:pPr>
     </w:p>
@@ -72,6 +67,7 @@
           <w:b/>
           <w:sz w:val="24"/>
           <w:szCs w:val="24"/>
+          <w:lang w:val="en-GB"/>
         </w:rPr>
       </w:pPr>
       <w:r>
@@ -80,17 +76,9 @@
           <w:b/>
           <w:sz w:val="24"/>
           <w:szCs w:val="24"/>
-        </w:rPr>
-        <w:t xml:space="preserve">ZHAW - </w:t>
-      </w:r>
-      <w:r>
-        <w:rPr>
-          <w:rFonts w:cs="Arial"/>
-          <w:b/>
-          <w:sz w:val="24"/>
-          <w:szCs w:val="24"/>
-        </w:rPr>
-        <w:t>MAS Informatik</w:t>
+          <w:lang w:val="en-GB"/>
+        </w:rPr>
+        <w:t>ZHAW - MAS Informatik</w:t>
       </w:r>
     </w:p>
     <w:p>
@@ -99,6 +87,7 @@
           <w:rFonts w:cs="Arial"/>
           <w:sz w:val="24"/>
           <w:szCs w:val="24"/>
+          <w:lang w:val="en-GB"/>
         </w:rPr>
       </w:pPr>
     </w:p>
@@ -108,6 +97,7 @@
           <w:rFonts w:cs="Arial"/>
           <w:sz w:val="24"/>
           <w:szCs w:val="24"/>
+          <w:lang w:val="en-GB"/>
         </w:rPr>
       </w:pPr>
     </w:p>
@@ -494,7 +484,7 @@
           <w:szCs w:val="24"/>
           <w:highlight w:val="yellow"/>
         </w:rPr>
-        <w:t>8. Mai 2025</w:t>
+        <w:t>[1]</w:t>
       </w:r>
       <w:r>
         <w:rPr>
@@ -578,7 +568,7 @@
           <w:highlight w:val="yellow"/>
         </w:rPr>
         <w:lastRenderedPageBreak/>
-        <w:t>Management Summary</w:t>
+        <w:t>Abstract</w:t>
       </w:r>
     </w:p>
     <w:p>
@@ -680,7 +670,7 @@
       <w:r>
         <w:fldChar w:fldCharType="separate"/>
       </w:r>
-      <w:hyperlink w:anchor="_Toc197583110" w:history="1">
+      <w:hyperlink w:anchor="_Toc197590663" w:history="1">
         <w:r>
           <w:rPr>
             <w:rStyle w:val="Hyperlink"/>
@@ -707,7 +697,7 @@
             <w:noProof/>
             <w:webHidden/>
           </w:rPr>
-          <w:instrText xml:space="preserve"> PAGEREF _Toc197583110 \h </w:instrText>
+          <w:instrText xml:space="preserve"> PAGEREF _Toc197590663 \h </w:instrText>
         </w:r>
         <w:r>
           <w:rPr>
@@ -755,13 +745,13 @@
           <w14:ligatures w14:val="standardContextual"/>
         </w:rPr>
       </w:pPr>
-      <w:hyperlink w:anchor="_Toc197583111" w:history="1">
+      <w:hyperlink w:anchor="_Toc197590664" w:history="1">
         <w:r>
           <w:rPr>
             <w:rStyle w:val="Hyperlink"/>
             <w:noProof/>
           </w:rPr>
-          <w:t>1.1. Abschnitt a</w:t>
+          <w:t>1.1. Preface</w:t>
         </w:r>
         <w:r>
           <w:rPr>
@@ -782,7 +772,7 @@
             <w:noProof/>
             <w:webHidden/>
           </w:rPr>
-          <w:instrText xml:space="preserve"> PAGEREF _Toc197583111 \h </w:instrText>
+          <w:instrText xml:space="preserve"> PAGEREF _Toc197590664 \h </w:instrText>
         </w:r>
         <w:r>
           <w:rPr>
@@ -830,7 +820,7 @@
           <w14:ligatures w14:val="standardContextual"/>
         </w:rPr>
       </w:pPr>
-      <w:hyperlink w:anchor="_Toc197583112" w:history="1">
+      <w:hyperlink w:anchor="_Toc197590665" w:history="1">
         <w:r>
           <w:rPr>
             <w:rStyle w:val="Hyperlink"/>
@@ -857,7 +847,7 @@
             <w:noProof/>
             <w:webHidden/>
           </w:rPr>
-          <w:instrText xml:space="preserve"> PAGEREF _Toc197583112 \h </w:instrText>
+          <w:instrText xml:space="preserve"> PAGEREF _Toc197590665 \h </w:instrText>
         </w:r>
         <w:r>
           <w:rPr>
@@ -877,7 +867,7 @@
             <w:noProof/>
             <w:webHidden/>
           </w:rPr>
-          <w:t>1</w:t>
+          <w:t>2</w:t>
         </w:r>
         <w:r>
           <w:rPr>
@@ -905,7 +895,7 @@
           <w14:ligatures w14:val="standardContextual"/>
         </w:rPr>
       </w:pPr>
-      <w:hyperlink w:anchor="_Toc197583113" w:history="1">
+      <w:hyperlink w:anchor="_Toc197590666" w:history="1">
         <w:r>
           <w:rPr>
             <w:rStyle w:val="Hyperlink"/>
@@ -932,7 +922,7 @@
             <w:noProof/>
             <w:webHidden/>
           </w:rPr>
-          <w:instrText xml:space="preserve"> PAGEREF _Toc197583113 \h </w:instrText>
+          <w:instrText xml:space="preserve"> PAGEREF _Toc197590666 \h </w:instrText>
         </w:r>
         <w:r>
           <w:rPr>
@@ -952,7 +942,7 @@
             <w:noProof/>
             <w:webHidden/>
           </w:rPr>
-          <w:t>1</w:t>
+          <w:t>2</w:t>
         </w:r>
         <w:r>
           <w:rPr>
@@ -980,7 +970,7 @@
           <w14:ligatures w14:val="standardContextual"/>
         </w:rPr>
       </w:pPr>
-      <w:hyperlink w:anchor="_Toc197583114" w:history="1">
+      <w:hyperlink w:anchor="_Toc197590667" w:history="1">
         <w:r>
           <w:rPr>
             <w:rStyle w:val="Hyperlink"/>
@@ -1007,7 +997,7 @@
             <w:noProof/>
             <w:webHidden/>
           </w:rPr>
-          <w:instrText xml:space="preserve"> PAGEREF _Toc197583114 \h </w:instrText>
+          <w:instrText xml:space="preserve"> PAGEREF _Toc197590667 \h </w:instrText>
         </w:r>
         <w:r>
           <w:rPr>
@@ -1027,7 +1017,7 @@
             <w:noProof/>
             <w:webHidden/>
           </w:rPr>
-          <w:t>1</w:t>
+          <w:t>2</w:t>
         </w:r>
         <w:r>
           <w:rPr>
@@ -1055,13 +1045,13 @@
           <w14:ligatures w14:val="standardContextual"/>
         </w:rPr>
       </w:pPr>
-      <w:hyperlink w:anchor="_Toc197583115" w:history="1">
+      <w:hyperlink w:anchor="_Toc197590668" w:history="1">
         <w:r>
           <w:rPr>
             <w:rStyle w:val="Hyperlink"/>
             <w:noProof/>
           </w:rPr>
-          <w:t>5. Discussion / Conclusion</w:t>
+          <w:t>5. Discussion / ConclusionReferences</w:t>
         </w:r>
         <w:r>
           <w:rPr>
@@ -1082,7 +1072,7 @@
             <w:noProof/>
             <w:webHidden/>
           </w:rPr>
-          <w:instrText xml:space="preserve"> PAGEREF _Toc197583115 \h </w:instrText>
+          <w:instrText xml:space="preserve"> PAGEREF _Toc197590668 \h </w:instrText>
         </w:r>
         <w:r>
           <w:rPr>
@@ -1102,7 +1092,7 @@
             <w:noProof/>
             <w:webHidden/>
           </w:rPr>
-          <w:t>1</w:t>
+          <w:t>2</w:t>
         </w:r>
         <w:r>
           <w:rPr>
@@ -1130,13 +1120,13 @@
           <w14:ligatures w14:val="standardContextual"/>
         </w:rPr>
       </w:pPr>
-      <w:hyperlink w:anchor="_Toc197583116" w:history="1">
+      <w:hyperlink w:anchor="_Toc197590669" w:history="1">
         <w:r>
           <w:rPr>
             <w:rStyle w:val="Hyperlink"/>
             <w:noProof/>
           </w:rPr>
-          <w:t>References</w:t>
+          <w:t>Appendix</w:t>
         </w:r>
         <w:r>
           <w:rPr>
@@ -1157,7 +1147,7 @@
             <w:noProof/>
             <w:webHidden/>
           </w:rPr>
-          <w:instrText xml:space="preserve"> PAGEREF _Toc197583116 \h </w:instrText>
+          <w:instrText xml:space="preserve"> PAGEREF _Toc197590669 \h </w:instrText>
         </w:r>
         <w:r>
           <w:rPr>
@@ -1177,7 +1167,7 @@
             <w:noProof/>
             <w:webHidden/>
           </w:rPr>
-          <w:t>1</w:t>
+          <w:t>4</w:t>
         </w:r>
         <w:r>
           <w:rPr>
@@ -1205,7 +1195,7 @@
           <w14:ligatures w14:val="standardContextual"/>
         </w:rPr>
       </w:pPr>
-      <w:hyperlink w:anchor="_Toc197583117" w:history="1">
+      <w:hyperlink w:anchor="_Toc197590670" w:history="1">
         <w:r>
           <w:rPr>
             <w:rStyle w:val="Hyperlink"/>
@@ -1232,7 +1222,7 @@
             <w:noProof/>
             <w:webHidden/>
           </w:rPr>
-          <w:instrText xml:space="preserve"> PAGEREF _Toc197583117 \h </w:instrText>
+          <w:instrText xml:space="preserve"> PAGEREF _Toc197590670 \h </w:instrText>
         </w:r>
         <w:r>
           <w:rPr>
@@ -1252,7 +1242,7 @@
             <w:noProof/>
             <w:webHidden/>
           </w:rPr>
-          <w:t>1</w:t>
+          <w:t>5</w:t>
         </w:r>
         <w:r>
           <w:rPr>
@@ -1274,9 +1264,9 @@
       <w:pPr>
         <w:pStyle w:val="Heading1"/>
         <w:sectPr>
-          <w:footerReference w:type="default" r:id="rId10"/>
-          <w:headerReference w:type="first" r:id="rId11"/>
-          <w:footerReference w:type="first" r:id="rId12"/>
+          <w:footerReference w:type="default" r:id="rId11"/>
+          <w:headerReference w:type="first" r:id="rId12"/>
+          <w:footerReference w:type="first" r:id="rId13"/>
           <w:pgSz w:w="11901" w:h="16840" w:code="9"/>
           <w:pgMar w:top="2000" w:right="1836" w:bottom="1011" w:left="1701" w:header="680" w:footer="680" w:gutter="0"/>
           <w:cols w:space="720"/>
@@ -1288,7 +1278,7 @@
       <w:pPr>
         <w:pStyle w:val="Heading1"/>
       </w:pPr>
-      <w:bookmarkStart w:id="0" w:name="_Toc197583110"/>
+      <w:bookmarkStart w:id="0" w:name="_Toc197590663"/>
       <w:proofErr w:type="spellStart"/>
       <w:r>
         <w:lastRenderedPageBreak/>
@@ -1301,58 +1291,867 @@
       <w:pPr>
         <w:pStyle w:val="Heading2"/>
       </w:pPr>
+      <w:bookmarkStart w:id="1" w:name="_Toc197590664"/>
       <w:proofErr w:type="spellStart"/>
       <w:r>
         <w:t>Preface</w:t>
       </w:r>
+      <w:bookmarkEnd w:id="1"/>
       <w:proofErr w:type="spellEnd"/>
     </w:p>
     <w:p>
-      <w:r>
-        <w:t>Dies ist ein Platzhalter-Text. Dies ist ein Platzhalter-Text. Dies ist ein Platzhalter-Text. Dies ist ein Platzhalter-Text. Dies ist ein Platzhalter-Text. Dies ist ein Platzhalter-Text. Dies ist ein Platzhalter-Text.</w:t>
-      </w:r>
-      <w:r>
-        <w:t xml:space="preserve"> Dies ist ein Platzhalter-Text.</w:t>
+      <w:pPr>
+        <w:jc w:val="both"/>
+        <w:rPr>
+          <w:lang w:val="en-GB"/>
+        </w:rPr>
+      </w:pPr>
+      <w:r>
+        <w:rPr>
+          <w:lang w:val="en-GB"/>
+        </w:rPr>
+        <w:t xml:space="preserve">Electronic evidence plays a central role in today's criminal prosecution. Almost no criminal proceedings can do without the analysis of digital data - be it data from mobile phones, computers, IoT devices, cloud data and many other data sources. Digital forensics plays a crucial role in this: IT forensic experts prepare the seized devices according to forensic standards to ensure that the data collected can be </w:t>
+      </w:r>
+      <w:r>
+        <w:rPr>
+          <w:lang w:val="en-GB"/>
+        </w:rPr>
+        <w:t xml:space="preserve">used </w:t>
+      </w:r>
+      <w:r>
+        <w:rPr>
+          <w:lang w:val="en-GB"/>
+        </w:rPr>
+        <w:t>in court</w:t>
+      </w:r>
+      <w:r>
+        <w:rPr>
+          <w:lang w:val="en-GB"/>
+        </w:rPr>
+        <w:t>.</w:t>
       </w:r>
     </w:p>
     <w:p>
-      <w:r>
-        <w:t>Dies ist ein neuer Absatz …</w:t>
+      <w:pPr>
+        <w:jc w:val="both"/>
+        <w:rPr>
+          <w:lang w:val="en-GB"/>
+        </w:rPr>
+      </w:pPr>
+      <w:r>
+        <w:rPr>
+          <w:lang w:val="en-GB"/>
+        </w:rPr>
+        <w:t>It</w:t>
+      </w:r>
+      <w:r>
+        <w:rPr>
+          <w:lang w:val="en-GB"/>
+        </w:rPr>
+        <w:t>'</w:t>
+      </w:r>
+      <w:r>
+        <w:rPr>
+          <w:lang w:val="en-GB"/>
+        </w:rPr>
+        <w:t xml:space="preserve">s important does the collected </w:t>
+      </w:r>
+      <w:r>
+        <w:rPr>
+          <w:lang w:val="en-GB"/>
+        </w:rPr>
+        <w:t xml:space="preserve">devices are completely isolated from data networks </w:t>
+      </w:r>
+      <w:r>
+        <w:rPr>
+          <w:lang w:val="en-GB"/>
+        </w:rPr>
+        <w:t xml:space="preserve">after seizing them </w:t>
+      </w:r>
+      <w:r>
+        <w:rPr>
+          <w:lang w:val="en-GB"/>
+        </w:rPr>
+        <w:t xml:space="preserve">to maintain data integrity. If this is not possible due to security settings, the Zurich </w:t>
+      </w:r>
+      <w:r>
+        <w:rPr>
+          <w:lang w:val="en-GB"/>
+        </w:rPr>
+        <w:t>Metropolitan Police</w:t>
+      </w:r>
+      <w:r>
+        <w:rPr>
+          <w:lang w:val="en-GB"/>
+        </w:rPr>
+        <w:t xml:space="preserve"> use a</w:t>
+      </w:r>
+      <w:r>
+        <w:rPr>
+          <w:lang w:val="en-GB"/>
+        </w:rPr>
+        <w:t xml:space="preserve"> Faraday room</w:t>
+      </w:r>
+      <w:r>
+        <w:rPr>
+          <w:rStyle w:val="FootnoteReference"/>
+          <w:lang w:val="en-GB"/>
+        </w:rPr>
+        <w:footnoteReference w:id="1"/>
+      </w:r>
+      <w:r>
+        <w:rPr>
+          <w:lang w:val="en-GB"/>
+        </w:rPr>
+        <w:t xml:space="preserve">. </w:t>
+      </w:r>
+      <w:r>
+        <w:rPr>
+          <w:lang w:val="en-GB"/>
+        </w:rPr>
+        <w:t>This prevents data communication from the mobile phone and data on the device from being changed.</w:t>
+      </w:r>
+      <w:r>
+        <w:rPr>
+          <w:lang w:val="en-GB"/>
+        </w:rPr>
+        <w:t xml:space="preserve"> </w:t>
+      </w:r>
+      <w:r>
+        <w:rPr>
+          <w:lang w:val="en-GB"/>
+        </w:rPr>
+        <w:t>As soon as a mobile phone is reconnected to the internet</w:t>
+      </w:r>
+      <w:r>
+        <w:rPr>
+          <w:lang w:val="en-GB"/>
+        </w:rPr>
+        <w:t xml:space="preserve"> it will </w:t>
+      </w:r>
+      <w:r>
+        <w:rPr>
+          <w:lang w:val="en-GB"/>
+        </w:rPr>
+        <w:t>updating apps and synchronising data, such as cloud services, messages and other application data</w:t>
+      </w:r>
+      <w:r>
+        <w:rPr>
+          <w:lang w:val="en-GB"/>
+        </w:rPr>
+        <w:t xml:space="preserve"> and this of course will </w:t>
+      </w:r>
+      <w:r>
+        <w:rPr>
+          <w:lang w:val="en-GB"/>
+        </w:rPr>
+        <w:t xml:space="preserve">trigger write processes on </w:t>
+      </w:r>
+      <w:r>
+        <w:rPr>
+          <w:lang w:val="en-GB"/>
+        </w:rPr>
+        <w:t>the data storage</w:t>
+      </w:r>
+      <w:r>
+        <w:rPr>
+          <w:lang w:val="en-GB"/>
+        </w:rPr>
+        <w:t>.</w:t>
+      </w:r>
+      <w:r>
+        <w:rPr>
+          <w:lang w:val="en-GB"/>
+        </w:rPr>
+        <w:t xml:space="preserve"> </w:t>
+      </w:r>
+      <w:r>
+        <w:rPr>
+          <w:lang w:val="en-GB"/>
+        </w:rPr>
+        <w:t>Also,</w:t>
+      </w:r>
+      <w:r>
+        <w:rPr>
+          <w:lang w:val="en-GB"/>
+        </w:rPr>
+        <w:t xml:space="preserve"> there is the risk of a remote </w:t>
+      </w:r>
+      <w:r>
+        <w:rPr>
+          <w:lang w:val="en-GB"/>
+        </w:rPr>
+        <w:t xml:space="preserve">deletion of the device which needs to be avoided. </w:t>
       </w:r>
     </w:p>
     <w:p>
       <w:pPr>
-        <w:pStyle w:val="Heading1"/>
-      </w:pPr>
-      <w:bookmarkStart w:id="1" w:name="_Toc197583112"/>
-      <w:r>
-        <w:t>Background</w:t>
-      </w:r>
-      <w:bookmarkEnd w:id="1"/>
+        <w:jc w:val="both"/>
+        <w:rPr>
+          <w:lang w:val="en-CH"/>
+        </w:rPr>
+      </w:pPr>
+      <w:r>
+        <w:rPr>
+          <w:lang w:val="en-CH"/>
+        </w:rPr>
+        <w:t xml:space="preserve">A fundamental principle of forensic work is the reproducibility of </w:t>
+      </w:r>
+      <w:r>
+        <w:rPr>
+          <w:lang w:val="en-CH"/>
+        </w:rPr>
+        <w:t xml:space="preserve">the </w:t>
+      </w:r>
+      <w:r>
+        <w:rPr>
+          <w:lang w:val="en-CH"/>
+        </w:rPr>
+        <w:t xml:space="preserve">results. Once write operations occur on the data storage, this reproducibility can no longer be guaranteed. </w:t>
+      </w:r>
+      <w:r>
+        <w:rPr>
+          <w:lang w:val="en-CH"/>
+        </w:rPr>
+        <w:t>So it would be clear</w:t>
+      </w:r>
+      <w:r>
+        <w:rPr>
+          <w:lang w:val="en-CH"/>
+        </w:rPr>
+        <w:t>, establishing a network connection or even simply powering on a device</w:t>
+      </w:r>
+      <w:r>
+        <w:rPr>
+          <w:lang w:val="en-CH"/>
+        </w:rPr>
+        <w:t xml:space="preserve"> seems not to be a option and needs to be </w:t>
+      </w:r>
+      <w:r>
+        <w:rPr>
+          <w:lang w:val="en-CH"/>
+        </w:rPr>
+        <w:t>avoided.</w:t>
+      </w:r>
     </w:p>
     <w:p>
-      <w:r>
-        <w:t>Dies ist ein Platzhalter-Text. Dies ist ein Platzhalter-Text. Dies ist ein Platzhalter-Text. Dies ist ein Platzhalter-Text. Dies ist ein Platzhalter-Text. Dies ist ein Platzhalter-Text. Dies ist ein Platzhalter-Text. Dies ist ein Platzha</w:t>
-      </w:r>
-      <w:r>
-        <w:t>lter-Text.</w:t>
+      <w:pPr>
+        <w:jc w:val="both"/>
+        <w:rPr>
+          <w:lang w:val="en-CH"/>
+        </w:rPr>
+      </w:pPr>
+      <w:r>
+        <w:rPr>
+          <w:lang w:val="en-CH"/>
+        </w:rPr>
+        <w:t xml:space="preserve">However, best practices at the Metropolitan Police Zurich have shown that powering on a device is necessary to verify whether the data acquired by the forensic hardware and software has been processed correctly. A defined protocol is followed to check for any apps or entries that may not have been parsed </w:t>
+      </w:r>
+      <w:r>
+        <w:rPr>
+          <w:lang w:val="en-CH"/>
+        </w:rPr>
+        <w:t>correctly – In fact there are often problems during parsing in practice. Especially apps just known in Switzerland like “Twint” are not parsed automaticly.</w:t>
       </w:r>
     </w:p>
     <w:p>
       <w:pPr>
+        <w:jc w:val="both"/>
+        <w:rPr>
+          <w:lang w:val="en-CH"/>
+        </w:rPr>
+      </w:pPr>
+      <w:r>
+        <w:rPr>
+          <w:lang w:val="en-CH"/>
+        </w:rPr>
+        <w:t>Without powering on the device</w:t>
+      </w:r>
+      <w:r>
+        <w:rPr>
+          <w:lang w:val="en-CH"/>
+        </w:rPr>
+        <w:t xml:space="preserve">, still in Airplane mode, </w:t>
+      </w:r>
+      <w:r>
+        <w:rPr>
+          <w:lang w:val="en-CH"/>
+        </w:rPr>
+        <w:t>it is not possible to detect parsing errors</w:t>
+      </w:r>
+      <w:r>
+        <w:rPr>
+          <w:lang w:val="en-CH"/>
+        </w:rPr>
+        <w:t>. F</w:t>
+      </w:r>
+      <w:r>
+        <w:rPr>
+          <w:lang w:val="en-CH"/>
+        </w:rPr>
+        <w:t xml:space="preserve">or example, when no WhatsApp messages are </w:t>
+      </w:r>
+      <w:r>
+        <w:rPr>
+          <w:lang w:val="en-CH"/>
+        </w:rPr>
+        <w:t>shown</w:t>
+      </w:r>
+      <w:r>
+        <w:rPr>
+          <w:lang w:val="en-CH"/>
+        </w:rPr>
+        <w:t xml:space="preserve"> at all</w:t>
+      </w:r>
+      <w:r>
+        <w:rPr>
+          <w:lang w:val="en-CH"/>
+        </w:rPr>
+        <w:t xml:space="preserve"> or to idenfify if any </w:t>
+      </w:r>
+      <w:r>
+        <w:rPr>
+          <w:lang w:val="en-CH"/>
+        </w:rPr>
+        <w:t>media files such as photos</w:t>
+      </w:r>
+      <w:r>
+        <w:rPr>
+          <w:lang w:val="en-CH"/>
+        </w:rPr>
+        <w:t xml:space="preserve"> are missing</w:t>
+      </w:r>
+      <w:r>
+        <w:rPr>
+          <w:lang w:val="en-CH"/>
+        </w:rPr>
+        <w:t>. In recent years, when physical access to a device was possible</w:t>
+      </w:r>
+      <w:r>
+        <w:rPr>
+          <w:lang w:val="en-CH"/>
+        </w:rPr>
+        <w:t xml:space="preserve">, like with </w:t>
+      </w:r>
+      <w:r>
+        <w:rPr>
+          <w:lang w:val="en-CH"/>
+        </w:rPr>
+        <w:t>a known or brute-forced</w:t>
+      </w:r>
+      <w:r>
+        <w:rPr>
+          <w:rStyle w:val="FootnoteReference"/>
+          <w:lang w:val="en-CH"/>
+        </w:rPr>
+        <w:footnoteReference w:id="2"/>
+      </w:r>
+      <w:r>
+        <w:rPr>
+          <w:lang w:val="en-CH"/>
+        </w:rPr>
+        <w:t xml:space="preserve"> passcode, it has proven useful to </w:t>
+      </w:r>
+      <w:r>
+        <w:rPr>
+          <w:lang w:val="en-CH"/>
+        </w:rPr>
+        <w:t xml:space="preserve">use this </w:t>
+      </w:r>
+      <w:r>
+        <w:rPr>
+          <w:lang w:val="en-CH"/>
+        </w:rPr>
+        <w:t>access to validate the acquisition and ensure no data was lost or misinterpreted during the process.</w:t>
+      </w:r>
+      <w:r>
+        <w:rPr>
+          <w:lang w:val="en-CH"/>
+        </w:rPr>
+        <w:t xml:space="preserve"> The decribed </w:t>
+      </w:r>
+      <w:r>
+        <w:rPr>
+          <w:lang w:val="en-CH"/>
+        </w:rPr>
+        <w:t>procedure, although it also causes write operations,</w:t>
+      </w:r>
+      <w:r>
+        <w:rPr>
+          <w:lang w:val="en-CH"/>
+        </w:rPr>
+        <w:t xml:space="preserve"> but it </w:t>
+      </w:r>
+      <w:r>
+        <w:rPr>
+          <w:lang w:val="en-CH"/>
+        </w:rPr>
+        <w:t>is considered</w:t>
+      </w:r>
+      <w:r>
+        <w:rPr>
+          <w:lang w:val="en-CH"/>
+        </w:rPr>
+        <w:t xml:space="preserve"> as</w:t>
+      </w:r>
+      <w:r>
+        <w:rPr>
+          <w:lang w:val="en-CH"/>
+        </w:rPr>
+        <w:t xml:space="preserve"> essential to ensure a good and complete </w:t>
+      </w:r>
+      <w:r>
+        <w:rPr>
+          <w:lang w:val="en-CH"/>
+        </w:rPr>
+        <w:t>data acquisition</w:t>
+      </w:r>
+      <w:r>
+        <w:rPr>
+          <w:lang w:val="en-CH"/>
+        </w:rPr>
+        <w:t>.</w:t>
+      </w:r>
+    </w:p>
+    <w:p>
+      <w:pPr>
+        <w:jc w:val="both"/>
+        <w:rPr>
+          <w:lang w:val="en-CH"/>
+        </w:rPr>
+      </w:pPr>
+      <w:r>
+        <w:rPr>
+          <w:lang w:val="en-CH"/>
+        </w:rPr>
+        <w:t xml:space="preserve">It is </w:t>
+      </w:r>
+      <w:r>
+        <w:rPr>
+          <w:lang w:val="en-CH"/>
+        </w:rPr>
+        <w:t>more and more</w:t>
+      </w:r>
+      <w:r>
+        <w:rPr>
+          <w:lang w:val="en-CH"/>
+        </w:rPr>
+        <w:t xml:space="preserve"> common that not everything that is accessible on the device is actually saved on the device. Common examples are images and videos that are stored directly on provider servers (cloud).</w:t>
+      </w:r>
+      <w:r>
+        <w:rPr>
+          <w:lang w:val="en-CH"/>
+        </w:rPr>
+        <w:t xml:space="preserve"> </w:t>
+      </w:r>
+      <w:r>
+        <w:rPr>
+          <w:lang w:val="en-CH"/>
+        </w:rPr>
+        <w:t xml:space="preserve">When </w:t>
+      </w:r>
+      <w:r>
+        <w:rPr>
+          <w:lang w:val="en-CH"/>
+        </w:rPr>
+        <w:t xml:space="preserve">manuel reviewing </w:t>
+      </w:r>
+      <w:r>
+        <w:rPr>
+          <w:lang w:val="en-CH"/>
+        </w:rPr>
+        <w:t>chat conversations</w:t>
+      </w:r>
+      <w:r>
+        <w:rPr>
+          <w:lang w:val="en-CH"/>
+        </w:rPr>
+        <w:t xml:space="preserve"> trough a police investigator</w:t>
+      </w:r>
+      <w:r>
+        <w:rPr>
+          <w:lang w:val="en-CH"/>
+        </w:rPr>
+        <w:t xml:space="preserve">, it can happen that the content of chats clearly goes in one direction, but the images and videos taken are missing because they are no longer or </w:t>
+      </w:r>
+      <w:r>
+        <w:rPr>
+          <w:lang w:val="en-CH"/>
+        </w:rPr>
+        <w:t xml:space="preserve">have </w:t>
+      </w:r>
+      <w:r>
+        <w:rPr>
+          <w:lang w:val="en-CH"/>
+        </w:rPr>
+        <w:t xml:space="preserve">never </w:t>
+      </w:r>
+      <w:r>
+        <w:rPr>
+          <w:lang w:val="en-CH"/>
+        </w:rPr>
+        <w:t xml:space="preserve">been </w:t>
+      </w:r>
+      <w:r>
+        <w:rPr>
+          <w:lang w:val="en-CH"/>
+        </w:rPr>
+        <w:t>stored locally on the device.</w:t>
+      </w:r>
+      <w:r>
+        <w:rPr>
+          <w:lang w:val="en-CH"/>
+        </w:rPr>
+        <w:t xml:space="preserve"> </w:t>
+      </w:r>
+      <w:r>
+        <w:rPr>
+          <w:lang w:val="en-CH"/>
+        </w:rPr>
+        <w:t>For example, an image that could be identified as an offence or a prohibited media file containing violence or even child pornography may be missing from the device and</w:t>
+      </w:r>
+      <w:r>
+        <w:rPr>
+          <w:lang w:val="en-CH"/>
+        </w:rPr>
+        <w:t xml:space="preserve"> because that it will not allow any </w:t>
+      </w:r>
+      <w:r>
+        <w:rPr>
+          <w:lang w:val="en-CH"/>
+        </w:rPr>
+        <w:t>clear conclusions</w:t>
+      </w:r>
+      <w:r>
+        <w:rPr>
+          <w:lang w:val="en-CH"/>
+        </w:rPr>
+        <w:t xml:space="preserve">. Or the communication seems to be clear but the pictures are harmless? So it is important to give during a search the best </w:t>
+      </w:r>
+      <w:r>
+        <w:rPr>
+          <w:lang w:val="en-CH"/>
+        </w:rPr>
+        <w:lastRenderedPageBreak/>
+        <w:t xml:space="preserve">possible picture. But how to gain these extra information without getting the device online? The best way is to access the data directly with a cloud acquisition method. For this method the service needs to be supported and a valid token needs to be extracted from the device. </w:t>
+      </w:r>
+      <w:r>
+        <w:rPr>
+          <w:lang w:val="en-CH"/>
+        </w:rPr>
+        <w:t xml:space="preserve">Sometimes even that method is not possible due to different reasons. Then it will normaly give </w:t>
+      </w:r>
+      <w:r>
+        <w:rPr>
+          <w:lang w:val="en-CH"/>
+        </w:rPr>
+        <w:t>a consultation between the p</w:t>
+      </w:r>
+      <w:r>
+        <w:rPr>
+          <w:lang w:val="en-CH"/>
+        </w:rPr>
+        <w:t>ublic prosecutor</w:t>
+      </w:r>
+      <w:r>
+        <w:rPr>
+          <w:lang w:val="en-CH"/>
+        </w:rPr>
+        <w:t>, the police officer who is in charge for the case and the forensic examiner. One of the biggest problems is the possibility of a remote deletion when taking the device online. As the acquiring trough forensic hard- and software took already place it will still possible to have the original copy of the state of the device</w:t>
+      </w:r>
+      <w:r>
+        <w:rPr>
+          <w:lang w:val="en-CH"/>
+        </w:rPr>
+        <w:t xml:space="preserve"> when it was seized</w:t>
+      </w:r>
+      <w:r>
+        <w:rPr>
+          <w:lang w:val="en-CH"/>
+        </w:rPr>
+        <w:t>.</w:t>
+      </w:r>
+    </w:p>
+    <w:p>
+      <w:pPr>
+        <w:jc w:val="both"/>
+        <w:rPr>
+          <w:lang w:val="en-CH"/>
+        </w:rPr>
+      </w:pPr>
+      <w:r>
+        <w:rPr>
+          <w:lang w:val="en-CH"/>
+        </w:rPr>
+        <w:t xml:space="preserve">Actually </w:t>
+      </w:r>
+      <w:r>
+        <w:rPr>
+          <w:lang w:val="en-CH"/>
+        </w:rPr>
+        <w:t xml:space="preserve">there is no </w:t>
+      </w:r>
+      <w:r>
+        <w:rPr>
+          <w:lang w:val="en-CH"/>
+        </w:rPr>
+        <w:t xml:space="preserve">easy </w:t>
+      </w:r>
+      <w:r>
+        <w:rPr>
+          <w:lang w:val="en-CH"/>
+        </w:rPr>
+        <w:t xml:space="preserve">solution that makes it possible to take a </w:t>
+      </w:r>
+      <w:r>
+        <w:rPr>
+          <w:lang w:val="en-CH"/>
+        </w:rPr>
+        <w:t>device</w:t>
+      </w:r>
+      <w:r>
+        <w:rPr>
+          <w:lang w:val="en-CH"/>
+        </w:rPr>
+        <w:t xml:space="preserve"> online in a controlled environment without </w:t>
+      </w:r>
+      <w:r>
+        <w:rPr>
+          <w:lang w:val="en-CH"/>
+        </w:rPr>
+        <w:t xml:space="preserve">risking </w:t>
+      </w:r>
+      <w:r>
+        <w:rPr>
+          <w:lang w:val="en-CH"/>
+        </w:rPr>
+        <w:t xml:space="preserve">the remote deletion of data and at the same time only allowing the really necessary connections to the Internet. </w:t>
+      </w:r>
+      <w:r>
+        <w:rPr>
+          <w:lang w:val="en-CH"/>
+        </w:rPr>
+        <w:t>This MAS thesis aims to close this gap.</w:t>
+      </w:r>
+    </w:p>
+    <w:p>
+      <w:pPr>
+        <w:pStyle w:val="Heading2"/>
+        <w:rPr>
+          <w:highlight w:val="yellow"/>
+          <w:lang w:val="en-CH"/>
+        </w:rPr>
+      </w:pPr>
+      <w:r>
+        <w:rPr>
+          <w:highlight w:val="yellow"/>
+          <w:lang w:val="en-CH"/>
+        </w:rPr>
+        <w:t xml:space="preserve">Goal of the work </w:t>
+      </w:r>
+    </w:p>
+    <w:p>
+      <w:pPr>
+        <w:rPr>
+          <w:lang w:val="en-CH"/>
+        </w:rPr>
+      </w:pPr>
+      <w:r>
+        <w:rPr>
+          <w:highlight w:val="yellow"/>
+          <w:lang w:val="en-CH"/>
+        </w:rPr>
+        <w:t>Reference to use cases…</w:t>
+      </w:r>
+    </w:p>
+    <w:p>
+      <w:pPr>
+        <w:pStyle w:val="Heading2"/>
+        <w:rPr>
+          <w:highlight w:val="yellow"/>
+          <w:lang w:val="en-CH"/>
+        </w:rPr>
+      </w:pPr>
+      <w:r>
+        <w:rPr>
+          <w:highlight w:val="yellow"/>
+          <w:lang w:val="en-CH"/>
+        </w:rPr>
+        <w:t>What the work contains and what it will not contain scope</w:t>
+      </w:r>
+    </w:p>
+    <w:p>
+      <w:pPr>
         <w:pStyle w:val="Heading1"/>
       </w:pPr>
-      <w:bookmarkStart w:id="2" w:name="_Toc197583113"/>
-      <w:r>
-        <w:t>Implementation</w:t>
+      <w:bookmarkStart w:id="2" w:name="_Toc197590665"/>
+      <w:r>
+        <w:t>Background</w:t>
       </w:r>
       <w:bookmarkEnd w:id="2"/>
     </w:p>
     <w:p>
       <w:pPr>
+        <w:pStyle w:val="Heading2"/>
+      </w:pPr>
+      <w:r>
+        <w:t xml:space="preserve">Evolution </w:t>
+      </w:r>
+      <w:proofErr w:type="spellStart"/>
+      <w:r>
+        <w:t>of</w:t>
+      </w:r>
+      <w:proofErr w:type="spellEnd"/>
+      <w:r>
+        <w:t xml:space="preserve"> Firewalls</w:t>
+      </w:r>
+    </w:p>
+    <w:p>
+      <w:pPr>
+        <w:pStyle w:val="Heading3"/>
+      </w:pPr>
+      <w:proofErr w:type="spellStart"/>
+      <w:r>
+        <w:t>Existing</w:t>
+      </w:r>
+      <w:proofErr w:type="spellEnd"/>
+      <w:r>
+        <w:t xml:space="preserve"> Firewalls</w:t>
+      </w:r>
+    </w:p>
+    <w:p>
+      <w:pPr>
+        <w:pStyle w:val="Heading3"/>
+        <w:rPr>
+          <w:lang w:val="en-GB"/>
+        </w:rPr>
+      </w:pPr>
+      <w:r>
+        <w:rPr>
+          <w:lang w:val="en-GB"/>
+        </w:rPr>
+        <w:t xml:space="preserve">Comparison of firewalls like </w:t>
+      </w:r>
+      <w:proofErr w:type="spellStart"/>
+      <w:r>
+        <w:rPr>
+          <w:lang w:val="en-GB"/>
+        </w:rPr>
+        <w:t>pfSense</w:t>
+      </w:r>
+      <w:proofErr w:type="spellEnd"/>
+      <w:r>
+        <w:rPr>
+          <w:lang w:val="en-GB"/>
+        </w:rPr>
+        <w:t xml:space="preserve">, </w:t>
+      </w:r>
+      <w:proofErr w:type="spellStart"/>
+      <w:r>
+        <w:rPr>
+          <w:lang w:val="en-GB"/>
+        </w:rPr>
+        <w:t>OPNSense</w:t>
+      </w:r>
+      <w:proofErr w:type="spellEnd"/>
+      <w:r>
+        <w:rPr>
+          <w:lang w:val="en-GB"/>
+        </w:rPr>
+        <w:t xml:space="preserve"> just iptables/</w:t>
+      </w:r>
+      <w:proofErr w:type="spellStart"/>
+      <w:r>
+        <w:rPr>
+          <w:lang w:val="en-GB"/>
+        </w:rPr>
+        <w:t>nftables</w:t>
+      </w:r>
+      <w:proofErr w:type="spellEnd"/>
+      <w:r>
+        <w:rPr>
+          <w:lang w:val="en-GB"/>
+        </w:rPr>
+        <w:t xml:space="preserve"> or also commercial ones like Fortinet or Palo</w:t>
+      </w:r>
+      <w:r>
+        <w:rPr>
+          <w:lang w:val="en-GB"/>
+        </w:rPr>
+        <w:t xml:space="preserve"> </w:t>
+      </w:r>
+      <w:r>
+        <w:rPr>
+          <w:lang w:val="en-GB"/>
+        </w:rPr>
+        <w:t>Alto.</w:t>
+      </w:r>
+    </w:p>
+    <w:p>
+      <w:pPr>
+        <w:pStyle w:val="Heading2"/>
+        <w:rPr>
+          <w:lang w:val="en-GB"/>
+        </w:rPr>
+      </w:pPr>
+      <w:r>
+        <w:rPr>
+          <w:lang w:val="en-GB"/>
+        </w:rPr>
+        <w:t>Remote wipe</w:t>
+      </w:r>
+    </w:p>
+    <w:p>
+      <w:pPr>
+        <w:pStyle w:val="Heading3"/>
+        <w:rPr>
+          <w:lang w:val="en-GB"/>
+        </w:rPr>
+      </w:pPr>
+      <w:r>
+        <w:rPr>
+          <w:lang w:val="en-GB"/>
+        </w:rPr>
+        <w:t>Apple iOS</w:t>
+      </w:r>
+    </w:p>
+    <w:p>
+      <w:pPr>
+        <w:rPr>
+          <w:lang w:val="en-GB"/>
+        </w:rPr>
+      </w:pPr>
+    </w:p>
+    <w:p>
+      <w:pPr>
+        <w:pStyle w:val="Heading3"/>
+        <w:rPr>
+          <w:lang w:val="en-GB"/>
+        </w:rPr>
+      </w:pPr>
+      <w:r>
+        <w:rPr>
+          <w:lang w:val="en-GB"/>
+        </w:rPr>
+        <w:lastRenderedPageBreak/>
+        <w:t>Google Android</w:t>
+      </w:r>
+    </w:p>
+    <w:p>
+      <w:pPr>
         <w:pStyle w:val="Heading1"/>
       </w:pPr>
-      <w:bookmarkStart w:id="3" w:name="_Toc197583114"/>
+      <w:bookmarkStart w:id="3" w:name="_Toc197590666"/>
+      <w:r>
+        <w:t>Implementation</w:t>
+      </w:r>
+      <w:bookmarkEnd w:id="3"/>
+    </w:p>
+    <w:p>
+      <w:pPr>
+        <w:pStyle w:val="Heading1"/>
+      </w:pPr>
+      <w:bookmarkStart w:id="4" w:name="_Toc197590667"/>
       <w:r>
         <w:t xml:space="preserve">Analysis / </w:t>
       </w:r>
@@ -1360,14 +2159,14 @@
       <w:r>
         <w:t>Results</w:t>
       </w:r>
-      <w:bookmarkEnd w:id="3"/>
+      <w:bookmarkEnd w:id="4"/>
       <w:proofErr w:type="spellEnd"/>
     </w:p>
     <w:p>
       <w:pPr>
         <w:pStyle w:val="Heading1"/>
       </w:pPr>
-      <w:bookmarkStart w:id="4" w:name="_Toc197583115"/>
+      <w:bookmarkStart w:id="5" w:name="_Toc197590668"/>
       <w:proofErr w:type="spellStart"/>
       <w:r>
         <w:t>Discussion</w:t>
@@ -1380,9 +2179,87 @@
       <w:r>
         <w:t>Conclusion</w:t>
       </w:r>
-      <w:bookmarkEnd w:id="4"/>
       <w:proofErr w:type="spellEnd"/>
+      <w:r>
+        <w:br w:type="page"/>
+      </w:r>
+      <w:r>
+        <w:lastRenderedPageBreak/>
+        <w:t>References</w:t>
+      </w:r>
+      <w:bookmarkEnd w:id="5"/>
     </w:p>
+    <w:p>
+      <w:pPr>
+        <w:pStyle w:val="Bibliography"/>
+        <w:rPr>
+          <w:rFonts w:cs="Arial"/>
+          <w:lang w:eastAsia="de-CH"/>
+        </w:rPr>
+      </w:pPr>
+      <w:r>
+        <w:fldChar w:fldCharType="begin"/>
+      </w:r>
+      <w:r>
+        <w:instrText xml:space="preserve"> ADDIN ZOTERO_BIBL {"uncited":[],"omitted":[],"custom":[]} CSL_BIBLIOGRAPHY </w:instrText>
+      </w:r>
+      <w:r>
+        <w:fldChar w:fldCharType="separate"/>
+      </w:r>
+      <w:r>
+        <w:rPr>
+          <w:rFonts w:cs="Arial"/>
+          <w:lang w:eastAsia="de-CH"/>
+        </w:rPr>
+        <w:t xml:space="preserve">Mohler, M. (2008). </w:t>
+      </w:r>
+      <w:r>
+        <w:rPr>
+          <w:rFonts w:cs="Arial"/>
+          <w:i/>
+          <w:iCs/>
+          <w:lang w:eastAsia="de-CH"/>
+        </w:rPr>
+        <w:t xml:space="preserve">Der </w:t>
+      </w:r>
+      <w:proofErr w:type="spellStart"/>
+      <w:r>
+        <w:rPr>
+          <w:rFonts w:cs="Arial"/>
+          <w:i/>
+          <w:iCs/>
+          <w:lang w:eastAsia="de-CH"/>
+        </w:rPr>
+        <w:t>Faradaysche</w:t>
+      </w:r>
+      <w:proofErr w:type="spellEnd"/>
+      <w:r>
+        <w:rPr>
+          <w:rFonts w:cs="Arial"/>
+          <w:i/>
+          <w:iCs/>
+          <w:lang w:eastAsia="de-CH"/>
+        </w:rPr>
+        <w:t xml:space="preserve"> Käfig</w:t>
+      </w:r>
+      <w:r>
+        <w:rPr>
+          <w:rFonts w:cs="Arial"/>
+          <w:lang w:eastAsia="de-CH"/>
+        </w:rPr>
+        <w:t>. https://lp.uni-goettingen.de/get/text/833</w:t>
+      </w:r>
+    </w:p>
+    <w:p>
+      <w:pPr>
+        <w:pStyle w:val="Bibliography"/>
+      </w:pPr>
+      <w:r>
+        <w:fldChar w:fldCharType="end"/>
+      </w:r>
+    </w:p>
+    <w:p/>
+    <w:p/>
     <w:p>
       <w:pPr>
         <w:pStyle w:val="Heading1"/>
@@ -1391,12 +2268,29 @@
           <w:numId w:val="0"/>
         </w:numPr>
       </w:pPr>
-      <w:bookmarkStart w:id="5" w:name="_Toc197583116"/>
-      <w:r>
-        <w:t>References</w:t>
-      </w:r>
-      <w:bookmarkEnd w:id="5"/>
+      <w:r>
+        <w:br w:type="page"/>
+      </w:r>
+      <w:bookmarkStart w:id="6" w:name="_Toc197590669"/>
+      <w:r>
+        <w:lastRenderedPageBreak/>
+        <w:t>Appendix</w:t>
+      </w:r>
+      <w:bookmarkEnd w:id="6"/>
     </w:p>
+    <w:p>
+      <w:r>
+        <w:t xml:space="preserve">Hier sind die </w:t>
+      </w:r>
+      <w:r>
+        <w:t xml:space="preserve">in der Arbeit </w:t>
+      </w:r>
+      <w:r>
+        <w:t>referenzierten Anhänge aufzuführen.</w:t>
+      </w:r>
+    </w:p>
+    <w:p/>
+    <w:p/>
     <w:p>
       <w:pPr>
         <w:pStyle w:val="Heading1"/>
@@ -1405,8 +2299,12 @@
           <w:numId w:val="0"/>
         </w:numPr>
       </w:pPr>
-      <w:bookmarkStart w:id="6" w:name="_Toc197583117"/>
-      <w:r>
+      <w:r>
+        <w:br w:type="page"/>
+      </w:r>
+      <w:bookmarkStart w:id="7" w:name="_Toc197590670"/>
+      <w:r>
+        <w:lastRenderedPageBreak/>
         <w:t xml:space="preserve">Declaration </w:t>
       </w:r>
       <w:proofErr w:type="spellStart"/>
@@ -1421,96 +2319,9 @@
       <w:r>
         <w:t>Originality</w:t>
       </w:r>
-      <w:bookmarkEnd w:id="6"/>
+      <w:bookmarkEnd w:id="7"/>
       <w:proofErr w:type="spellEnd"/>
     </w:p>
-    <w:p>
-      <w:pPr>
-        <w:spacing w:before="240" w:after="240" w:line="240" w:lineRule="atLeast"/>
-        <w:rPr>
-          <w:b/>
-          <w:sz w:val="36"/>
-          <w:szCs w:val="36"/>
-        </w:rPr>
-      </w:pPr>
-      <w:r>
-        <w:br w:type="page"/>
-      </w:r>
-      <w:r>
-        <w:rPr>
-          <w:b/>
-          <w:sz w:val="36"/>
-          <w:szCs w:val="36"/>
-        </w:rPr>
-        <w:lastRenderedPageBreak/>
-        <w:t>Literaturverzeichnis</w:t>
-      </w:r>
-    </w:p>
-    <w:p>
-      <w:r>
-        <w:t>Hier bitte die verwendete Literatur aufführen</w:t>
-      </w:r>
-      <w:r>
-        <w:t>.</w:t>
-      </w:r>
-    </w:p>
-    <w:p/>
-    <w:p/>
-    <w:p>
-      <w:pPr>
-        <w:spacing w:before="240" w:after="240" w:line="240" w:lineRule="atLeast"/>
-        <w:rPr>
-          <w:b/>
-          <w:sz w:val="36"/>
-          <w:szCs w:val="36"/>
-        </w:rPr>
-      </w:pPr>
-      <w:r>
-        <w:br w:type="page"/>
-      </w:r>
-      <w:r>
-        <w:rPr>
-          <w:b/>
-          <w:sz w:val="36"/>
-          <w:szCs w:val="36"/>
-        </w:rPr>
-        <w:lastRenderedPageBreak/>
-        <w:t>Anhang</w:t>
-      </w:r>
-    </w:p>
-    <w:p>
-      <w:r>
-        <w:t xml:space="preserve">Hier sind die </w:t>
-      </w:r>
-      <w:r>
-        <w:t xml:space="preserve">in der Arbeit </w:t>
-      </w:r>
-      <w:r>
-        <w:t>referenzierten Anhänge aufzuführen.</w:t>
-      </w:r>
-    </w:p>
-    <w:p/>
-    <w:p/>
-    <w:p>
-      <w:pPr>
-        <w:rPr>
-          <w:b/>
-          <w:bCs/>
-        </w:rPr>
-      </w:pPr>
-      <w:r>
-        <w:br w:type="page"/>
-      </w:r>
-      <w:r>
-        <w:rPr>
-          <w:b/>
-          <w:bCs/>
-        </w:rPr>
-        <w:lastRenderedPageBreak/>
-        <w:t>Selbständigkeitserklärung</w:t>
-      </w:r>
-    </w:p>
-    <w:p/>
     <w:p>
       <w:r>
         <w:t>Bitte Wortlaut aus «Merkblatt Erstellung Abschlussarbeit in CAS, DAS und MAS» übernehmen.</w:t>
@@ -1519,10 +2330,10 @@
     <w:p/>
     <w:p/>
     <w:sectPr>
-      <w:headerReference w:type="default" r:id="rId13"/>
-      <w:footerReference w:type="default" r:id="rId14"/>
-      <w:headerReference w:type="first" r:id="rId15"/>
-      <w:footerReference w:type="first" r:id="rId16"/>
+      <w:headerReference w:type="default" r:id="rId14"/>
+      <w:footerReference w:type="default" r:id="rId15"/>
+      <w:headerReference w:type="first" r:id="rId16"/>
+      <w:footerReference w:type="first" r:id="rId17"/>
       <w:pgSz w:w="11901" w:h="16840" w:code="9"/>
       <w:pgMar w:top="2000" w:right="1836" w:bottom="1011" w:left="1701" w:header="680" w:footer="680" w:gutter="0"/>
       <w:pgNumType w:start="1"/>
@@ -4113,6 +4924,114 @@
       </w:r>
     </w:p>
   </w:footnote>
+  <w:footnote w:id="1">
+    <w:p>
+      <w:pPr>
+        <w:pStyle w:val="FootnoteText"/>
+        <w:rPr>
+          <w:lang w:val="en-GB"/>
+        </w:rPr>
+      </w:pPr>
+      <w:r>
+        <w:rPr>
+          <w:rStyle w:val="FootnoteReference"/>
+        </w:rPr>
+        <w:footnoteRef/>
+      </w:r>
+      <w:r>
+        <w:rPr>
+          <w:lang w:val="en-GB"/>
+        </w:rPr>
+        <w:t xml:space="preserve"> </w:t>
+      </w:r>
+      <w:r>
+        <w:rPr>
+          <w:lang w:val="en-GB"/>
+        </w:rPr>
+        <w:t>Faraday room or Faraday cage, which prevents communication from or into the room.</w:t>
+      </w:r>
+      <w:r>
+        <w:rPr>
+          <w:lang w:val="en-GB"/>
+        </w:rPr>
+        <w:t xml:space="preserve"> </w:t>
+      </w:r>
+      <w:r>
+        <w:rPr>
+          <w:lang w:val="en-GB"/>
+        </w:rPr>
+        <w:t>A great and quite simple setup was made by the University of Gottingen</w:t>
+      </w:r>
+      <w:r>
+        <w:rPr>
+          <w:lang w:val="en-GB"/>
+        </w:rPr>
+        <w:t xml:space="preserve"> </w:t>
+      </w:r>
+      <w:r>
+        <w:fldChar w:fldCharType="begin"/>
+      </w:r>
+      <w:r>
+        <w:rPr>
+          <w:lang w:val="en-GB"/>
+        </w:rPr>
+        <w:instrText xml:space="preserve"> ADDIN ZOTERO_ITEM CSL_CITATION {"citationID":"eQ58FDEL","properties":{"formattedCitation":"(Mohler, 2008)","plainCitation":"(Mohler, 2008)","noteIndex":1},"citationItems":[{"id":14,"uris":["http://zotero.org/users/16688131/items/E5Z7PHUI"],"itemData":{"id":14,"type":"post-weblog","language":"Deutsch","title":"Der Faradaysche Käfig","URL":"https://lp.uni-goettingen.de/get/text/833","author":[{"family":"Mohler","given":"Maren"}],"accessed":{"date-parts":[["2025",1,13]]},"issued":{"date-parts":[["2008"]]}}}],"schema":"https://github.com/citation-style-language/schema/raw/master/csl-citation.json"} </w:instrText>
+      </w:r>
+      <w:r>
+        <w:fldChar w:fldCharType="separate"/>
+      </w:r>
+      <w:r>
+        <w:rPr>
+          <w:noProof/>
+          <w:lang w:val="en-GB"/>
+        </w:rPr>
+        <w:t>(Mohler, 2008)</w:t>
+      </w:r>
+      <w:r>
+        <w:fldChar w:fldCharType="end"/>
+      </w:r>
+      <w:r>
+        <w:rPr>
+          <w:lang w:val="en-GB"/>
+        </w:rPr>
+        <w:t>.</w:t>
+      </w:r>
+    </w:p>
+  </w:footnote>
+  <w:footnote w:id="2">
+    <w:p>
+      <w:pPr>
+        <w:pStyle w:val="FootnoteText"/>
+        <w:rPr>
+          <w:lang w:val="en-GB"/>
+        </w:rPr>
+      </w:pPr>
+      <w:r>
+        <w:rPr>
+          <w:rStyle w:val="FootnoteReference"/>
+        </w:rPr>
+        <w:footnoteRef/>
+      </w:r>
+      <w:r>
+        <w:rPr>
+          <w:lang w:val="en-GB"/>
+        </w:rPr>
+        <w:t xml:space="preserve"> </w:t>
+      </w:r>
+      <w:r>
+        <w:rPr>
+          <w:lang w:val="en-GB"/>
+        </w:rPr>
+        <w:t>Brute force refers to methods that systematically attempt all possible passcode combinations</w:t>
+      </w:r>
+      <w:r>
+        <w:rPr>
+          <w:lang w:val="en-GB"/>
+        </w:rPr>
+        <w:t>.</w:t>
+      </w:r>
+    </w:p>
+  </w:footnote>
 </w:footnotes>
 </file>
 
@@ -4508,7 +5427,7 @@
       <w:lvlText w:val="%1.%2."/>
       <w:lvlJc w:val="left"/>
       <w:pPr>
-        <w:ind w:left="72" w:hanging="72"/>
+        <w:ind w:left="2624" w:hanging="72"/>
       </w:pPr>
       <w:rPr>
         <w:rFonts w:hint="default"/>
@@ -5574,6 +6493,155 @@
     </w:lvl>
   </w:abstractNum>
   <w:abstractNum w:abstractNumId="10" w15:restartNumberingAfterBreak="0">
+    <w:nsid w:val="6ACD06E6"/>
+    <w:multiLevelType w:val="multilevel"/>
+    <w:tmpl w:val="9D540778"/>
+    <w:lvl w:ilvl="0">
+      <w:start w:val="1"/>
+      <w:numFmt w:val="bullet"/>
+      <w:lvlText w:val=""/>
+      <w:lvlJc w:val="left"/>
+      <w:pPr>
+        <w:tabs>
+          <w:tab w:val="num" w:pos="720"/>
+        </w:tabs>
+        <w:ind w:left="720" w:hanging="360"/>
+      </w:pPr>
+      <w:rPr>
+        <w:rFonts w:ascii="Symbol" w:hAnsi="Symbol" w:hint="default"/>
+        <w:sz w:val="20"/>
+      </w:rPr>
+    </w:lvl>
+    <w:lvl w:ilvl="1" w:tentative="1">
+      <w:start w:val="1"/>
+      <w:numFmt w:val="bullet"/>
+      <w:lvlText w:val="o"/>
+      <w:lvlJc w:val="left"/>
+      <w:pPr>
+        <w:tabs>
+          <w:tab w:val="num" w:pos="1440"/>
+        </w:tabs>
+        <w:ind w:left="1440" w:hanging="360"/>
+      </w:pPr>
+      <w:rPr>
+        <w:rFonts w:ascii="Courier New" w:hAnsi="Courier New" w:hint="default"/>
+        <w:sz w:val="20"/>
+      </w:rPr>
+    </w:lvl>
+    <w:lvl w:ilvl="2" w:tentative="1">
+      <w:start w:val="1"/>
+      <w:numFmt w:val="bullet"/>
+      <w:lvlText w:val=""/>
+      <w:lvlJc w:val="left"/>
+      <w:pPr>
+        <w:tabs>
+          <w:tab w:val="num" w:pos="2160"/>
+        </w:tabs>
+        <w:ind w:left="2160" w:hanging="360"/>
+      </w:pPr>
+      <w:rPr>
+        <w:rFonts w:ascii="Wingdings" w:hAnsi="Wingdings" w:hint="default"/>
+        <w:sz w:val="20"/>
+      </w:rPr>
+    </w:lvl>
+    <w:lvl w:ilvl="3" w:tentative="1">
+      <w:start w:val="1"/>
+      <w:numFmt w:val="bullet"/>
+      <w:lvlText w:val=""/>
+      <w:lvlJc w:val="left"/>
+      <w:pPr>
+        <w:tabs>
+          <w:tab w:val="num" w:pos="2880"/>
+        </w:tabs>
+        <w:ind w:left="2880" w:hanging="360"/>
+      </w:pPr>
+      <w:rPr>
+        <w:rFonts w:ascii="Wingdings" w:hAnsi="Wingdings" w:hint="default"/>
+        <w:sz w:val="20"/>
+      </w:rPr>
+    </w:lvl>
+    <w:lvl w:ilvl="4" w:tentative="1">
+      <w:start w:val="1"/>
+      <w:numFmt w:val="bullet"/>
+      <w:lvlText w:val=""/>
+      <w:lvlJc w:val="left"/>
+      <w:pPr>
+        <w:tabs>
+          <w:tab w:val="num" w:pos="3600"/>
+        </w:tabs>
+        <w:ind w:left="3600" w:hanging="360"/>
+      </w:pPr>
+      <w:rPr>
+        <w:rFonts w:ascii="Wingdings" w:hAnsi="Wingdings" w:hint="default"/>
+        <w:sz w:val="20"/>
+      </w:rPr>
+    </w:lvl>
+    <w:lvl w:ilvl="5" w:tentative="1">
+      <w:start w:val="1"/>
+      <w:numFmt w:val="bullet"/>
+      <w:lvlText w:val=""/>
+      <w:lvlJc w:val="left"/>
+      <w:pPr>
+        <w:tabs>
+          <w:tab w:val="num" w:pos="4320"/>
+        </w:tabs>
+        <w:ind w:left="4320" w:hanging="360"/>
+      </w:pPr>
+      <w:rPr>
+        <w:rFonts w:ascii="Wingdings" w:hAnsi="Wingdings" w:hint="default"/>
+        <w:sz w:val="20"/>
+      </w:rPr>
+    </w:lvl>
+    <w:lvl w:ilvl="6" w:tentative="1">
+      <w:start w:val="1"/>
+      <w:numFmt w:val="bullet"/>
+      <w:lvlText w:val=""/>
+      <w:lvlJc w:val="left"/>
+      <w:pPr>
+        <w:tabs>
+          <w:tab w:val="num" w:pos="5040"/>
+        </w:tabs>
+        <w:ind w:left="5040" w:hanging="360"/>
+      </w:pPr>
+      <w:rPr>
+        <w:rFonts w:ascii="Wingdings" w:hAnsi="Wingdings" w:hint="default"/>
+        <w:sz w:val="20"/>
+      </w:rPr>
+    </w:lvl>
+    <w:lvl w:ilvl="7" w:tentative="1">
+      <w:start w:val="1"/>
+      <w:numFmt w:val="bullet"/>
+      <w:lvlText w:val=""/>
+      <w:lvlJc w:val="left"/>
+      <w:pPr>
+        <w:tabs>
+          <w:tab w:val="num" w:pos="5760"/>
+        </w:tabs>
+        <w:ind w:left="5760" w:hanging="360"/>
+      </w:pPr>
+      <w:rPr>
+        <w:rFonts w:ascii="Wingdings" w:hAnsi="Wingdings" w:hint="default"/>
+        <w:sz w:val="20"/>
+      </w:rPr>
+    </w:lvl>
+    <w:lvl w:ilvl="8" w:tentative="1">
+      <w:start w:val="1"/>
+      <w:numFmt w:val="bullet"/>
+      <w:lvlText w:val=""/>
+      <w:lvlJc w:val="left"/>
+      <w:pPr>
+        <w:tabs>
+          <w:tab w:val="num" w:pos="6480"/>
+        </w:tabs>
+        <w:ind w:left="6480" w:hanging="360"/>
+      </w:pPr>
+      <w:rPr>
+        <w:rFonts w:ascii="Wingdings" w:hAnsi="Wingdings" w:hint="default"/>
+        <w:sz w:val="20"/>
+      </w:rPr>
+    </w:lvl>
+  </w:abstractNum>
+  <w:abstractNum w:abstractNumId="11" w15:restartNumberingAfterBreak="0">
     <w:nsid w:val="78482B2D"/>
     <w:multiLevelType w:val="multilevel"/>
     <w:tmpl w:val="B2340200"/>
@@ -5713,7 +6781,7 @@
       </w:rPr>
     </w:lvl>
   </w:abstractNum>
-  <w:abstractNum w:abstractNumId="11" w15:restartNumberingAfterBreak="0">
+  <w:abstractNum w:abstractNumId="12" w15:restartNumberingAfterBreak="0">
     <w:nsid w:val="7F472C42"/>
     <w:multiLevelType w:val="multilevel"/>
     <w:tmpl w:val="0E08B9C8"/>
@@ -5851,7 +6919,7 @@
       </w:rPr>
     </w:lvl>
   </w:abstractNum>
-  <w:abstractNum w:abstractNumId="12" w15:restartNumberingAfterBreak="0">
+  <w:abstractNum w:abstractNumId="13" w15:restartNumberingAfterBreak="0">
     <w:nsid w:val="7FA94E59"/>
     <w:multiLevelType w:val="multilevel"/>
     <w:tmpl w:val="517A149A"/>
@@ -5977,7 +7045,7 @@
     <w:abstractNumId w:val="8"/>
   </w:num>
   <w:num w:numId="5" w16cid:durableId="560750437">
-    <w:abstractNumId w:val="12"/>
+    <w:abstractNumId w:val="13"/>
   </w:num>
   <w:num w:numId="6" w16cid:durableId="277881586">
     <w:abstractNumId w:val="2"/>
@@ -5992,7 +7060,7 @@
     <w:abstractNumId w:val="9"/>
   </w:num>
   <w:num w:numId="10" w16cid:durableId="314182561">
-    <w:abstractNumId w:val="10"/>
+    <w:abstractNumId w:val="11"/>
   </w:num>
   <w:num w:numId="11" w16cid:durableId="171380319">
     <w:abstractNumId w:val="1"/>
@@ -6001,7 +7069,10 @@
     <w:abstractNumId w:val="0"/>
   </w:num>
   <w:num w:numId="13" w16cid:durableId="1920407289">
-    <w:abstractNumId w:val="11"/>
+    <w:abstractNumId w:val="12"/>
+  </w:num>
+  <w:num w:numId="14" w16cid:durableId="1830100162">
+    <w:abstractNumId w:val="10"/>
   </w:num>
 </w:numbering>
 </file>
@@ -6361,6 +7432,7 @@
         <w:numId w:val="6"/>
       </w:numPr>
       <w:spacing w:before="240" w:after="240"/>
+      <w:ind w:left="72"/>
       <w:outlineLvl w:val="1"/>
     </w:pPr>
     <w:rPr>
@@ -6399,7 +7471,6 @@
   <w:style w:type="character" w:default="1" w:styleId="DefaultParagraphFont">
     <w:name w:val="Default Paragraph Font"/>
     <w:uiPriority w:val="1"/>
-    <w:semiHidden/>
     <w:unhideWhenUsed/>
   </w:style>
   <w:style w:type="table" w:default="1" w:styleId="TableNormal">
@@ -6846,6 +7917,52 @@
       <w:shd w:val="clear" w:color="auto" w:fill="E1DFDD"/>
     </w:rPr>
   </w:style>
+  <w:style w:type="paragraph" w:styleId="FootnoteText">
+    <w:name w:val="footnote text"/>
+    <w:basedOn w:val="Normal"/>
+    <w:link w:val="FootnoteTextChar"/>
+    <w:rsid w:val="00BD3C69"/>
+    <w:pPr>
+      <w:spacing w:after="0" w:line="240" w:lineRule="auto"/>
+    </w:pPr>
+    <w:rPr>
+      <w:sz w:val="20"/>
+    </w:rPr>
+  </w:style>
+  <w:style w:type="character" w:customStyle="1" w:styleId="FootnoteTextChar">
+    <w:name w:val="Footnote Text Char"/>
+    <w:basedOn w:val="DefaultParagraphFont"/>
+    <w:link w:val="FootnoteText"/>
+    <w:rsid w:val="00BD3C69"/>
+    <w:rPr>
+      <w:rFonts w:ascii="Arial" w:hAnsi="Arial"/>
+      <w:spacing w:val="4"/>
+      <w:lang w:eastAsia="de-DE"/>
+    </w:rPr>
+  </w:style>
+  <w:style w:type="character" w:styleId="FootnoteReference">
+    <w:name w:val="footnote reference"/>
+    <w:basedOn w:val="DefaultParagraphFont"/>
+    <w:rsid w:val="00BD3C69"/>
+    <w:rPr>
+      <w:vertAlign w:val="superscript"/>
+    </w:rPr>
+  </w:style>
+  <w:style w:type="paragraph" w:styleId="Bibliography">
+    <w:name w:val="Bibliography"/>
+    <w:basedOn w:val="Normal"/>
+    <w:next w:val="Normal"/>
+    <w:uiPriority w:val="37"/>
+    <w:unhideWhenUsed/>
+    <w:rsid w:val="00490484"/>
+    <w:pPr>
+      <w:tabs>
+        <w:tab w:val="left" w:pos="380"/>
+      </w:tabs>
+      <w:spacing w:after="0" w:line="480" w:lineRule="exact"/>
+      <w:ind w:left="720" w:hanging="720"/>
+    </w:pPr>
+  </w:style>
 </w:styles>
 </file>
 
@@ -7111,12 +8228,21 @@
 </file>
 
 <file path=customXml/item1.xml><?xml version="1.0" encoding="utf-8"?>
+<?mso-contentType ?>
+<FormTemplates xmlns="http://schemas.microsoft.com/sharepoint/v3/contenttype/forms">
+  <Display>DocumentLibraryForm</Display>
+  <Edit>DocumentLibraryForm</Edit>
+  <New>DocumentLibraryForm</New>
+</FormTemplates>
+</file>
+
+<file path=customXml/item2.xml><?xml version="1.0" encoding="utf-8"?>
 <p:properties xmlns:p="http://schemas.microsoft.com/office/2006/metadata/properties" xmlns:xsi="http://www.w3.org/2001/XMLSchema-instance" xmlns:pc="http://schemas.microsoft.com/office/infopath/2007/PartnerControls">
   <documentManagement/>
 </p:properties>
 </file>
 
-<file path=customXml/item2.xml><?xml version="1.0" encoding="utf-8"?>
+<file path=customXml/item3.xml><?xml version="1.0" encoding="utf-8"?>
 <ct:contentTypeSchema xmlns:ct="http://schemas.microsoft.com/office/2006/metadata/contentType" xmlns:ma="http://schemas.microsoft.com/office/2006/metadata/properties/metaAttributes" ct:_="" ma:_="" ma:contentTypeName="Dokument" ma:contentTypeID="0x010100795B23EB0F4D7B44BD0D4B36D0042F85" ma:contentTypeVersion="13" ma:contentTypeDescription="Ein neues Dokument erstellen." ma:contentTypeScope="" ma:versionID="093ee0c4929c167fdc6701bcb9bbeeac">
   <xsd:schema xmlns:xsd="http://www.w3.org/2001/XMLSchema" xmlns:xs="http://www.w3.org/2001/XMLSchema" xmlns:p="http://schemas.microsoft.com/office/2006/metadata/properties" xmlns:ns2="d2718cdc-bd5c-4652-8c67-08c5581a25bc" xmlns:ns3="fc2e7497-ef9d-4639-8bfb-bff736a86dd4" targetNamespace="http://schemas.microsoft.com/office/2006/metadata/properties" ma:root="true" ma:fieldsID="ebdb55deeb5a9a800e8dd09f937a985a" ns2:_="" ns3:_="">
     <xsd:import namespace="d2718cdc-bd5c-4652-8c67-08c5581a25bc"/>
@@ -7337,16 +8463,19 @@
 </ct:contentTypeSchema>
 </file>
 
-<file path=customXml/item3.xml><?xml version="1.0" encoding="utf-8"?>
-<?mso-contentType ?>
-<FormTemplates xmlns="http://schemas.microsoft.com/sharepoint/v3/contenttype/forms">
-  <Display>DocumentLibraryForm</Display>
-  <Edit>DocumentLibraryForm</Edit>
-  <New>DocumentLibraryForm</New>
-</FormTemplates>
+<file path=customXml/item4.xml><?xml version="1.0" encoding="utf-8"?>
+<b:Sources xmlns:b="http://schemas.openxmlformats.org/officeDocument/2006/bibliography" xmlns="http://schemas.openxmlformats.org/officeDocument/2006/bibliography" SelectedStyle="/APASixthEditionOfficeOnline.xsl" StyleName="APA" Version="6"/>
 </file>
 
 <file path=customXml/itemProps1.xml><?xml version="1.0" encoding="utf-8"?>
+<ds:datastoreItem xmlns:ds="http://schemas.openxmlformats.org/officeDocument/2006/customXml" ds:itemID="{47ECDD65-7CA6-4F3B-B437-E8331209A0D0}">
+  <ds:schemaRefs>
+    <ds:schemaRef ds:uri="http://schemas.microsoft.com/sharepoint/v3/contenttype/forms"/>
+  </ds:schemaRefs>
+</ds:datastoreItem>
+</file>
+
+<file path=customXml/itemProps2.xml><?xml version="1.0" encoding="utf-8"?>
 <ds:datastoreItem xmlns:ds="http://schemas.openxmlformats.org/officeDocument/2006/customXml" ds:itemID="{D966D5C6-B58F-43D1-8AA5-C0F331A53A00}">
   <ds:schemaRefs>
     <ds:schemaRef ds:uri="http://schemas.microsoft.com/office/2006/metadata/properties"/>
@@ -7355,7 +8484,7 @@
 </ds:datastoreItem>
 </file>
 
-<file path=customXml/itemProps2.xml><?xml version="1.0" encoding="utf-8"?>
+<file path=customXml/itemProps3.xml><?xml version="1.0" encoding="utf-8"?>
 <ds:datastoreItem xmlns:ds="http://schemas.openxmlformats.org/officeDocument/2006/customXml" ds:itemID="{2B5F25AE-8AE2-4A29-8DCA-1B8DD6608298}">
   <ds:schemaRefs>
     <ds:schemaRef ds:uri="http://schemas.microsoft.com/office/2006/metadata/contentType"/>
@@ -7374,10 +8503,10 @@
 </ds:datastoreItem>
 </file>
 
-<file path=customXml/itemProps3.xml><?xml version="1.0" encoding="utf-8"?>
-<ds:datastoreItem xmlns:ds="http://schemas.openxmlformats.org/officeDocument/2006/customXml" ds:itemID="{47ECDD65-7CA6-4F3B-B437-E8331209A0D0}">
+<file path=customXml/itemProps4.xml><?xml version="1.0" encoding="utf-8"?>
+<ds:datastoreItem xmlns:ds="http://schemas.openxmlformats.org/officeDocument/2006/customXml" ds:itemID="{F80D7F22-8970-D249-8B3C-6B5327894E0E}">
   <ds:schemaRefs>
-    <ds:schemaRef ds:uri="http://schemas.microsoft.com/sharepoint/v3/contenttype/forms"/>
+    <ds:schemaRef ds:uri="http://schemas.openxmlformats.org/officeDocument/2006/bibliography"/>
   </ds:schemaRefs>
 </ds:datastoreItem>
 </file>
</xml_diff>